<commit_message>
añadido el ejercicio 5.7
</commit_message>
<xml_diff>
--- a/EjerciciosPropuestos_Tema5.docx
+++ b/EjerciciosPropuestos_Tema5.docx
@@ -151,7 +151,52 @@
         <w:t xml:space="preserve"> área</w:t>
       </w:r>
     </w:p>
-    <w:p/>
+    <w:p>
+      <w:r>
+        <w:drawing>
+          <wp:inline distT="0" distB="0" distL="0" distR="0" wp14:anchorId="5BDD3C15" wp14:editId="5156E505">
+            <wp:extent cx="5399819" cy="1073426"/>
+            <wp:effectExtent l="0" t="0" r="0" b="0"/>
+            <wp:docPr id="7" name="Imagen 7"/>
+            <wp:cNvGraphicFramePr>
+              <a:graphicFrameLocks xmlns:a="http://schemas.openxmlformats.org/drawingml/2006/main" noChangeAspect="1"/>
+            </wp:cNvGraphicFramePr>
+            <a:graphic xmlns:a="http://schemas.openxmlformats.org/drawingml/2006/main">
+              <a:graphicData uri="http://schemas.openxmlformats.org/drawingml/2006/picture">
+                <pic:pic xmlns:pic="http://schemas.openxmlformats.org/drawingml/2006/picture">
+                  <pic:nvPicPr>
+                    <pic:cNvPr id="1" name=""/>
+                    <pic:cNvPicPr/>
+                  </pic:nvPicPr>
+                  <pic:blipFill rotWithShape="1">
+                    <a:blip r:embed="rId6"/>
+                    <a:srcRect t="47036" b="31972"/>
+                    <a:stretch/>
+                  </pic:blipFill>
+                  <pic:spPr bwMode="auto">
+                    <a:xfrm>
+                      <a:off x="0" y="0"/>
+                      <a:ext cx="5400040" cy="1073470"/>
+                    </a:xfrm>
+                    <a:prstGeom prst="rect">
+                      <a:avLst/>
+                    </a:prstGeom>
+                    <a:ln>
+                      <a:noFill/>
+                    </a:ln>
+                    <a:extLst>
+                      <a:ext uri="{53640926-AAD7-44D8-BBD7-CCE9431645EC}">
+                        <a14:shadowObscured xmlns:a14="http://schemas.microsoft.com/office/drawing/2010/main"/>
+                      </a:ext>
+                    </a:extLst>
+                  </pic:spPr>
+                </pic:pic>
+              </a:graphicData>
+            </a:graphic>
+          </wp:inline>
+        </w:drawing>
+      </w:r>
+    </w:p>
     <w:p>
       <w:r>
         <w:t>Ejemplo de cosas subidas ya al repositorio</w:t>
@@ -185,7 +230,7 @@
                     <pic:cNvPicPr/>
                   </pic:nvPicPr>
                   <pic:blipFill>
-                    <a:blip r:embed="rId6"/>
+                    <a:blip r:embed="rId7"/>
                     <a:stretch>
                       <a:fillRect/>
                     </a:stretch>
@@ -212,7 +257,6 @@
       </w:r>
     </w:p>
     <w:p>
-      <w:bookmarkStart w:id="0" w:name="_GoBack"/>
       <w:r>
         <w:rPr>
           <w:noProof/>
@@ -234,7 +278,7 @@
                     <pic:cNvPicPr/>
                   </pic:nvPicPr>
                   <pic:blipFill>
-                    <a:blip r:embed="rId7"/>
+                    <a:blip r:embed="rId8"/>
                     <a:stretch>
                       <a:fillRect/>
                     </a:stretch>
@@ -254,7 +298,6 @@
           </wp:inline>
         </w:drawing>
       </w:r>
-      <w:bookmarkEnd w:id="0"/>
     </w:p>
     <w:p>
       <w:r>
@@ -279,7 +322,7 @@
                     <pic:cNvPicPr/>
                   </pic:nvPicPr>
                   <pic:blipFill>
-                    <a:blip r:embed="rId8"/>
+                    <a:blip r:embed="rId9"/>
                     <a:stretch>
                       <a:fillRect/>
                     </a:stretch>
@@ -288,6 +331,110 @@
                     <a:xfrm>
                       <a:off x="0" y="0"/>
                       <a:ext cx="4347690" cy="4153017"/>
+                    </a:xfrm>
+                    <a:prstGeom prst="rect">
+                      <a:avLst/>
+                    </a:prstGeom>
+                  </pic:spPr>
+                </pic:pic>
+              </a:graphicData>
+            </a:graphic>
+          </wp:inline>
+        </w:drawing>
+      </w:r>
+    </w:p>
+    <w:p/>
+    <w:p/>
+    <w:p/>
+    <w:p/>
+    <w:p/>
+    <w:p/>
+    <w:p/>
+    <w:p/>
+    <w:p/>
+    <w:p/>
+    <w:p/>
+    <w:p/>
+    <w:p/>
+    <w:p/>
+    <w:p>
+      <w:bookmarkStart w:id="0" w:name="_GoBack"/>
+      <w:bookmarkEnd w:id="0"/>
+    </w:p>
+    <w:p/>
+    <w:p>
+      <w:r>
+        <w:lastRenderedPageBreak/>
+        <w:t>5.4, 5.5 Y 5.6</w:t>
+      </w:r>
+    </w:p>
+    <w:p>
+      <w:r>
+        <w:drawing>
+          <wp:inline distT="0" distB="0" distL="0" distR="0" wp14:anchorId="1C688619" wp14:editId="4237F4DE">
+            <wp:extent cx="5400040" cy="5113655"/>
+            <wp:effectExtent l="0" t="0" r="0" b="0"/>
+            <wp:docPr id="6" name="Imagen 6"/>
+            <wp:cNvGraphicFramePr>
+              <a:graphicFrameLocks xmlns:a="http://schemas.openxmlformats.org/drawingml/2006/main" noChangeAspect="1"/>
+            </wp:cNvGraphicFramePr>
+            <a:graphic xmlns:a="http://schemas.openxmlformats.org/drawingml/2006/main">
+              <a:graphicData uri="http://schemas.openxmlformats.org/drawingml/2006/picture">
+                <pic:pic xmlns:pic="http://schemas.openxmlformats.org/drawingml/2006/picture">
+                  <pic:nvPicPr>
+                    <pic:cNvPr id="1" name=""/>
+                    <pic:cNvPicPr/>
+                  </pic:nvPicPr>
+                  <pic:blipFill>
+                    <a:blip r:embed="rId6"/>
+                    <a:stretch>
+                      <a:fillRect/>
+                    </a:stretch>
+                  </pic:blipFill>
+                  <pic:spPr>
+                    <a:xfrm>
+                      <a:off x="0" y="0"/>
+                      <a:ext cx="5400040" cy="5113655"/>
+                    </a:xfrm>
+                    <a:prstGeom prst="rect">
+                      <a:avLst/>
+                    </a:prstGeom>
+                  </pic:spPr>
+                </pic:pic>
+              </a:graphicData>
+            </a:graphic>
+          </wp:inline>
+        </w:drawing>
+      </w:r>
+    </w:p>
+    <w:p>
+      <w:r>
+        <w:lastRenderedPageBreak/>
+        <w:drawing>
+          <wp:inline distT="0" distB="0" distL="0" distR="0" wp14:anchorId="334C947F" wp14:editId="09C413F5">
+            <wp:extent cx="5400040" cy="4185920"/>
+            <wp:effectExtent l="0" t="0" r="0" b="5080"/>
+            <wp:docPr id="8" name="Imagen 8"/>
+            <wp:cNvGraphicFramePr>
+              <a:graphicFrameLocks xmlns:a="http://schemas.openxmlformats.org/drawingml/2006/main" noChangeAspect="1"/>
+            </wp:cNvGraphicFramePr>
+            <a:graphic xmlns:a="http://schemas.openxmlformats.org/drawingml/2006/main">
+              <a:graphicData uri="http://schemas.openxmlformats.org/drawingml/2006/picture">
+                <pic:pic xmlns:pic="http://schemas.openxmlformats.org/drawingml/2006/picture">
+                  <pic:nvPicPr>
+                    <pic:cNvPr id="1" name=""/>
+                    <pic:cNvPicPr/>
+                  </pic:nvPicPr>
+                  <pic:blipFill>
+                    <a:blip r:embed="rId10"/>
+                    <a:stretch>
+                      <a:fillRect/>
+                    </a:stretch>
+                  </pic:blipFill>
+                  <pic:spPr>
+                    <a:xfrm>
+                      <a:off x="0" y="0"/>
+                      <a:ext cx="5400040" cy="4185920"/>
                     </a:xfrm>
                     <a:prstGeom prst="rect">
                       <a:avLst/>

</xml_diff>

<commit_message>
actualizado el ejer 5.7
</commit_message>
<xml_diff>
--- a/EjerciciosPropuestos_Tema5.docx
+++ b/EjerciciosPropuestos_Tema5.docx
@@ -153,6 +153,10 @@
     </w:p>
     <w:p>
       <w:r>
+        <w:rPr>
+          <w:noProof/>
+          <w:lang w:eastAsia="es-ES"/>
+        </w:rPr>
         <w:drawing>
           <wp:inline distT="0" distB="0" distL="0" distR="0" wp14:anchorId="5BDD3C15" wp14:editId="5156E505">
             <wp:extent cx="5399819" cy="1073426"/>
@@ -357,10 +361,7 @@
     <w:p/>
     <w:p/>
     <w:p/>
-    <w:p>
-      <w:bookmarkStart w:id="0" w:name="_GoBack"/>
-      <w:bookmarkEnd w:id="0"/>
-    </w:p>
+    <w:p/>
     <w:p/>
     <w:p>
       <w:r>
@@ -370,6 +371,10 @@
     </w:p>
     <w:p>
       <w:r>
+        <w:rPr>
+          <w:noProof/>
+          <w:lang w:eastAsia="es-ES"/>
+        </w:rPr>
         <w:drawing>
           <wp:inline distT="0" distB="0" distL="0" distR="0" wp14:anchorId="1C688619" wp14:editId="4237F4DE">
             <wp:extent cx="5400040" cy="5113655"/>
@@ -409,6 +414,10 @@
     </w:p>
     <w:p>
       <w:r>
+        <w:rPr>
+          <w:noProof/>
+          <w:lang w:eastAsia="es-ES"/>
+        </w:rPr>
         <w:lastRenderedPageBreak/>
         <w:drawing>
           <wp:inline distT="0" distB="0" distL="0" distR="0" wp14:anchorId="334C947F" wp14:editId="09C413F5">
@@ -446,6 +455,53 @@
           </wp:inline>
         </w:drawing>
       </w:r>
+    </w:p>
+    <w:p>
+      <w:r>
+        <w:t>Ejercicio 5.7</w:t>
+      </w:r>
+    </w:p>
+    <w:p>
+      <w:r>
+        <w:lastRenderedPageBreak/>
+        <w:drawing>
+          <wp:inline distT="0" distB="0" distL="0" distR="0" wp14:anchorId="607BF880" wp14:editId="542C29D7">
+            <wp:extent cx="5400040" cy="5490210"/>
+            <wp:effectExtent l="0" t="0" r="0" b="0"/>
+            <wp:docPr id="9" name="Imagen 9"/>
+            <wp:cNvGraphicFramePr>
+              <a:graphicFrameLocks xmlns:a="http://schemas.openxmlformats.org/drawingml/2006/main" noChangeAspect="1"/>
+            </wp:cNvGraphicFramePr>
+            <a:graphic xmlns:a="http://schemas.openxmlformats.org/drawingml/2006/main">
+              <a:graphicData uri="http://schemas.openxmlformats.org/drawingml/2006/picture">
+                <pic:pic xmlns:pic="http://schemas.openxmlformats.org/drawingml/2006/picture">
+                  <pic:nvPicPr>
+                    <pic:cNvPr id="1" name=""/>
+                    <pic:cNvPicPr/>
+                  </pic:nvPicPr>
+                  <pic:blipFill>
+                    <a:blip r:embed="rId11"/>
+                    <a:stretch>
+                      <a:fillRect/>
+                    </a:stretch>
+                  </pic:blipFill>
+                  <pic:spPr>
+                    <a:xfrm>
+                      <a:off x="0" y="0"/>
+                      <a:ext cx="5400040" cy="5490210"/>
+                    </a:xfrm>
+                    <a:prstGeom prst="rect">
+                      <a:avLst/>
+                    </a:prstGeom>
+                  </pic:spPr>
+                </pic:pic>
+              </a:graphicData>
+            </a:graphic>
+          </wp:inline>
+        </w:drawing>
+      </w:r>
+      <w:bookmarkStart w:id="0" w:name="_GoBack"/>
+      <w:bookmarkEnd w:id="0"/>
     </w:p>
     <w:sectPr>
       <w:pgSz w:w="11906" w:h="16838"/>

</xml_diff>